<commit_message>
Finally printed TC report
</commit_message>
<xml_diff>
--- a/5th Semester/TC Project Finalized.docx
+++ b/5th Semester/TC Project Finalized.docx
@@ -128,13 +128,40 @@
         </w:rPr>
         <w:t xml:space="preserve">: </w:t>
       </w:r>
+      <w:proofErr w:type="spellStart"/>
       <w:r>
         <w:rPr>
           <w:sz w:val="38"/>
           <w:szCs w:val="38"/>
         </w:rPr>
-        <w:t>___________________</w:t>
-      </w:r>
+        <w:t>Mrs.</w:t>
+      </w:r>
+      <w:proofErr w:type="spellEnd"/>
+      <w:r>
+        <w:rPr>
+          <w:sz w:val="38"/>
+          <w:szCs w:val="38"/>
+        </w:rPr>
+        <w:t xml:space="preserve"> </w:t>
+      </w:r>
+      <w:proofErr w:type="spellStart"/>
+      <w:r>
+        <w:rPr>
+          <w:sz w:val="38"/>
+          <w:szCs w:val="38"/>
+        </w:rPr>
+        <w:t>Saroj</w:t>
+      </w:r>
+      <w:proofErr w:type="spellEnd"/>
+      <w:r>
+        <w:rPr>
+          <w:sz w:val="38"/>
+          <w:szCs w:val="38"/>
+        </w:rPr>
+        <w:t xml:space="preserve"> Bala</w:t>
+      </w:r>
+      <w:bookmarkStart w:id="0" w:name="_GoBack"/>
+      <w:bookmarkEnd w:id="0"/>
     </w:p>
     <w:p>
       <w:pPr>
@@ -392,30 +419,8 @@
           <w:sz w:val="32"/>
           <w:szCs w:val="30"/>
         </w:rPr>
-        <w:t xml:space="preserve">Ashish Gupta, </w:t>
-      </w:r>
-      <w:r>
-        <w:rPr>
-          <w:sz w:val="32"/>
-          <w:szCs w:val="30"/>
-        </w:rPr>
-        <w:t xml:space="preserve">student of </w:t>
-      </w:r>
-      <w:r>
-        <w:rPr>
-          <w:sz w:val="32"/>
-          <w:szCs w:val="30"/>
-        </w:rPr>
-        <w:t>Mathematics and Computing</w:t>
-      </w:r>
-      <w:r>
-        <w:rPr>
-          <w:sz w:val="32"/>
-          <w:szCs w:val="30"/>
-        </w:rPr>
-        <w:t xml:space="preserve">, Delhi Technological University, under the guidance and supervision of me, </w:t>
-      </w:r>
-      <w:proofErr w:type="spellStart"/>
+        <w:t>Ashish Gupta</w:t>
+      </w:r>
       <w:r>
         <w:rPr>
           <w:b/>
@@ -423,9 +428,8 @@
           <w:sz w:val="32"/>
           <w:szCs w:val="30"/>
         </w:rPr>
-        <w:t>Mrs.</w:t>
-      </w:r>
-      <w:proofErr w:type="spellEnd"/>
+        <w:t>(2K16/MC/023)</w:t>
+      </w:r>
       <w:r>
         <w:rPr>
           <w:b/>
@@ -433,7 +437,56 @@
           <w:sz w:val="32"/>
           <w:szCs w:val="30"/>
         </w:rPr>
-        <w:t xml:space="preserve"> </w:t>
+        <w:t xml:space="preserve">, </w:t>
+      </w:r>
+      <w:r>
+        <w:rPr>
+          <w:sz w:val="32"/>
+          <w:szCs w:val="30"/>
+        </w:rPr>
+        <w:t xml:space="preserve">student of </w:t>
+      </w:r>
+      <w:r>
+        <w:rPr>
+          <w:sz w:val="32"/>
+          <w:szCs w:val="30"/>
+        </w:rPr>
+        <w:t>Mathematics and Computing</w:t>
+      </w:r>
+      <w:r>
+        <w:rPr>
+          <w:sz w:val="32"/>
+          <w:szCs w:val="30"/>
+        </w:rPr>
+        <w:t xml:space="preserve"> Branch</w:t>
+      </w:r>
+      <w:r>
+        <w:rPr>
+          <w:sz w:val="32"/>
+          <w:szCs w:val="30"/>
+        </w:rPr>
+        <w:t>,</w:t>
+      </w:r>
+      <w:r>
+        <w:rPr>
+          <w:sz w:val="32"/>
+          <w:szCs w:val="30"/>
+        </w:rPr>
+        <w:t xml:space="preserve"> Delhi Technological University </w:t>
+      </w:r>
+      <w:r>
+        <w:rPr>
+          <w:sz w:val="32"/>
+          <w:szCs w:val="30"/>
+        </w:rPr>
+        <w:t>under the</w:t>
+      </w:r>
+      <w:r>
+        <w:rPr>
+          <w:sz w:val="32"/>
+          <w:szCs w:val="30"/>
+        </w:rPr>
+        <w:t xml:space="preserve"> guidance and supervision of </w:t>
       </w:r>
       <w:proofErr w:type="spellStart"/>
       <w:r>
@@ -443,7 +496,7 @@
           <w:sz w:val="32"/>
           <w:szCs w:val="30"/>
         </w:rPr>
-        <w:t>Saroj</w:t>
+        <w:t>Mrs.</w:t>
       </w:r>
       <w:proofErr w:type="spellEnd"/>
       <w:r>
@@ -463,6 +516,26 @@
           <w:sz w:val="32"/>
           <w:szCs w:val="30"/>
         </w:rPr>
+        <w:t>Saroj</w:t>
+      </w:r>
+      <w:proofErr w:type="spellEnd"/>
+      <w:r>
+        <w:rPr>
+          <w:b/>
+          <w:bCs/>
+          <w:sz w:val="32"/>
+          <w:szCs w:val="30"/>
+        </w:rPr>
+        <w:t xml:space="preserve"> </w:t>
+      </w:r>
+      <w:proofErr w:type="spellStart"/>
+      <w:r>
+        <w:rPr>
+          <w:b/>
+          <w:bCs/>
+          <w:sz w:val="32"/>
+          <w:szCs w:val="30"/>
+        </w:rPr>
         <w:t>Bala</w:t>
       </w:r>
       <w:proofErr w:type="spellEnd"/>
@@ -486,7 +559,21 @@
           <w:sz w:val="32"/>
           <w:szCs w:val="30"/>
         </w:rPr>
-        <w:t xml:space="preserve"> Semester, 2018</w:t>
+        <w:t xml:space="preserve"> Semester Session</w:t>
+      </w:r>
+      <w:r>
+        <w:rPr>
+          <w:sz w:val="32"/>
+          <w:szCs w:val="30"/>
+        </w:rPr>
+        <w:t xml:space="preserve"> 2018</w:t>
+      </w:r>
+      <w:r>
+        <w:rPr>
+          <w:sz w:val="32"/>
+          <w:szCs w:val="30"/>
+        </w:rPr>
+        <w:t>-19.</w:t>
       </w:r>
     </w:p>
     <w:p/>
@@ -727,10 +814,7 @@
     <w:p/>
     <w:p/>
     <w:p/>
-    <w:p>
-      <w:bookmarkStart w:id="0" w:name="_GoBack"/>
-      <w:bookmarkEnd w:id="0"/>
-    </w:p>
+    <w:p/>
     <w:p/>
     <w:p/>
     <w:p/>
@@ -1693,72 +1777,44 @@
           <w:sz w:val="32"/>
           <w:szCs w:val="30"/>
         </w:rPr>
-        <w:t xml:space="preserve">, the process of hiding secret message with a larger size image in such a way that no one can know the presence or content of the hidden message. The report goes over theory of </w:t>
-      </w:r>
+        <w:t xml:space="preserve">, the process of hiding secret message with a larger size image in such a way that no one can know the presence or content of the hidden message. The report goes over theory of steganography, the algorithms of </w:t>
+      </w:r>
+      <w:proofErr w:type="spellStart"/>
       <w:r>
         <w:rPr>
           <w:sz w:val="32"/>
           <w:szCs w:val="30"/>
         </w:rPr>
-        <w:t>steganography</w:t>
+        <w:t>emb</w:t>
       </w:r>
       <w:r>
         <w:rPr>
           <w:sz w:val="32"/>
           <w:szCs w:val="30"/>
         </w:rPr>
-        <w:t xml:space="preserve">, the algorithms of </w:t>
-      </w:r>
-      <w:proofErr w:type="spellStart"/>
+        <w:t>eding</w:t>
+      </w:r>
+      <w:proofErr w:type="spellEnd"/>
       <w:r>
         <w:rPr>
           <w:sz w:val="32"/>
           <w:szCs w:val="30"/>
         </w:rPr>
-        <w:t>emb</w:t>
+        <w:t xml:space="preserve"> and extraction of data and images. Finally the report </w:t>
       </w:r>
       <w:r>
         <w:rPr>
           <w:sz w:val="32"/>
           <w:szCs w:val="30"/>
         </w:rPr>
-        <w:t>eding</w:t>
-      </w:r>
-      <w:proofErr w:type="spellEnd"/>
+        <w:t>goes over</w:t>
+      </w:r>
       <w:r>
         <w:rPr>
           <w:sz w:val="32"/>
           <w:szCs w:val="30"/>
         </w:rPr>
-        <w:t xml:space="preserve"> and extraction of data and images. Finally the report </w:t>
-      </w:r>
-      <w:r>
-        <w:rPr>
-          <w:sz w:val="32"/>
-          <w:szCs w:val="30"/>
-        </w:rPr>
-        <w:t>goes over</w:t>
-      </w:r>
-      <w:r>
-        <w:rPr>
-          <w:sz w:val="32"/>
-          <w:szCs w:val="30"/>
-        </w:rPr>
-        <w:t xml:space="preserve"> a python based implementation with an image. The report aims at introducing </w:t>
-      </w:r>
-      <w:r>
-        <w:rPr>
-          <w:sz w:val="32"/>
-          <w:szCs w:val="30"/>
-        </w:rPr>
-        <w:t>steganography</w:t>
-      </w:r>
-      <w:r>
-        <w:rPr>
-          <w:sz w:val="32"/>
-          <w:szCs w:val="30"/>
-        </w:rPr>
-        <w:t xml:space="preserve"> as a medium to maintain </w:t>
+        <w:t xml:space="preserve"> a python based implementation with an image. The report aims at introducing steganography as a medium to maintain </w:t>
       </w:r>
       <w:r>
         <w:rPr>
@@ -8702,7 +8758,7 @@
           <w:rPr>
             <w:noProof/>
           </w:rPr>
-          <w:t>21</w:t>
+          <w:t>2</w:t>
         </w:r>
         <w:r>
           <w:rPr>
@@ -11508,606 +11564,6 @@
 </w:styles>
 </file>
 
-<file path=word/glossary/document.xml><?xml version="1.0" encoding="utf-8"?>
-<w:glossaryDocument xmlns:wpc="http://schemas.microsoft.com/office/word/2010/wordprocessingCanvas" xmlns:mc="http://schemas.openxmlformats.org/markup-compatibility/2006" xmlns:o="urn:schemas-microsoft-com:office:office" xmlns:r="http://schemas.openxmlformats.org/officeDocument/2006/relationships" xmlns:m="http://schemas.openxmlformats.org/officeDocument/2006/math" xmlns:v="urn:schemas-microsoft-com:vml" xmlns:wp14="http://schemas.microsoft.com/office/word/2010/wordprocessingDrawing" xmlns:wp="http://schemas.openxmlformats.org/drawingml/2006/wordprocessingDrawing" xmlns:w10="urn:schemas-microsoft-com:office:word" xmlns:w="http://schemas.openxmlformats.org/wordprocessingml/2006/main" xmlns:w14="http://schemas.microsoft.com/office/word/2010/wordml" xmlns:wpg="http://schemas.microsoft.com/office/word/2010/wordprocessingGroup" xmlns:wpi="http://schemas.microsoft.com/office/word/2010/wordprocessingInk" xmlns:wne="http://schemas.microsoft.com/office/word/2006/wordml" xmlns:wps="http://schemas.microsoft.com/office/word/2010/wordprocessingShape" mc:Ignorable="w14 wp14"/>
-</file>
-
-<file path=word/glossary/fontTable.xml><?xml version="1.0" encoding="utf-8"?>
-<w:fonts xmlns:mc="http://schemas.openxmlformats.org/markup-compatibility/2006" xmlns:r="http://schemas.openxmlformats.org/officeDocument/2006/relationships" xmlns:w="http://schemas.openxmlformats.org/wordprocessingml/2006/main" xmlns:w14="http://schemas.microsoft.com/office/word/2010/wordml" mc:Ignorable="w14">
-  <w:font w:name="Symbol">
-    <w:panose1 w:val="05050102010706020507"/>
-    <w:charset w:val="02"/>
-    <w:family w:val="roman"/>
-    <w:pitch w:val="variable"/>
-    <w:sig w:usb0="00000000" w:usb1="10000000" w:usb2="00000000" w:usb3="00000000" w:csb0="80000000" w:csb1="00000000"/>
-  </w:font>
-  <w:font w:name="Times New Roman">
-    <w:panose1 w:val="02020603050405020304"/>
-    <w:charset w:val="00"/>
-    <w:family w:val="roman"/>
-    <w:pitch w:val="variable"/>
-    <w:sig w:usb0="E0002EFF" w:usb1="C000785B" w:usb2="00000009" w:usb3="00000000" w:csb0="000001FF" w:csb1="00000000"/>
-  </w:font>
-  <w:font w:name="Courier New">
-    <w:panose1 w:val="02070309020205020404"/>
-    <w:charset w:val="00"/>
-    <w:family w:val="modern"/>
-    <w:pitch w:val="fixed"/>
-    <w:sig w:usb0="E0002EFF" w:usb1="C0007843" w:usb2="00000009" w:usb3="00000000" w:csb0="000001FF" w:csb1="00000000"/>
-  </w:font>
-  <w:font w:name="Wingdings">
-    <w:panose1 w:val="05000000000000000000"/>
-    <w:charset w:val="02"/>
-    <w:family w:val="auto"/>
-    <w:pitch w:val="variable"/>
-    <w:sig w:usb0="00000000" w:usb1="10000000" w:usb2="00000000" w:usb3="00000000" w:csb0="80000000" w:csb1="00000000"/>
-  </w:font>
-  <w:font w:name="Calibri">
-    <w:panose1 w:val="020F0502020204030204"/>
-    <w:charset w:val="00"/>
-    <w:family w:val="swiss"/>
-    <w:pitch w:val="variable"/>
-    <w:sig w:usb0="E0002AFF" w:usb1="C000247B" w:usb2="00000009" w:usb3="00000000" w:csb0="000001FF" w:csb1="00000000"/>
-  </w:font>
-  <w:font w:name="Mangal">
-    <w:panose1 w:val="02040503050203030202"/>
-    <w:charset w:val="00"/>
-    <w:family w:val="roman"/>
-    <w:pitch w:val="variable"/>
-    <w:sig w:usb0="00008003" w:usb1="00000000" w:usb2="00000000" w:usb3="00000000" w:csb0="00000001" w:csb1="00000000"/>
-  </w:font>
-  <w:font w:name="Cambria">
-    <w:panose1 w:val="02040503050406030204"/>
-    <w:charset w:val="00"/>
-    <w:family w:val="roman"/>
-    <w:pitch w:val="variable"/>
-    <w:sig w:usb0="E00006FF" w:usb1="420024FF" w:usb2="02000000" w:usb3="00000000" w:csb0="0000019F" w:csb1="00000000"/>
-  </w:font>
-  <w:font w:name="Tahoma">
-    <w:panose1 w:val="020B0604030504040204"/>
-    <w:charset w:val="00"/>
-    <w:family w:val="swiss"/>
-    <w:pitch w:val="variable"/>
-    <w:sig w:usb0="E1002EFF" w:usb1="C000605B" w:usb2="00000029" w:usb3="00000000" w:csb0="000101FF" w:csb1="00000000"/>
-  </w:font>
-  <w:font w:name="CMBX12">
-    <w:panose1 w:val="00000000000000000000"/>
-    <w:charset w:val="00"/>
-    <w:family w:val="auto"/>
-    <w:notTrueType/>
-    <w:pitch w:val="default"/>
-    <w:sig w:usb0="00000003" w:usb1="00000000" w:usb2="00000000" w:usb3="00000000" w:csb0="00000001" w:csb1="00000000"/>
-  </w:font>
-  <w:font w:name="Bookman Old Style">
-    <w:altName w:val="Bookman Old Style"/>
-    <w:panose1 w:val="02050604050505020204"/>
-    <w:charset w:val="00"/>
-    <w:family w:val="roman"/>
-    <w:pitch w:val="variable"/>
-    <w:sig w:usb0="00000287" w:usb1="00000000" w:usb2="00000000" w:usb3="00000000" w:csb0="0000009F" w:csb1="00000000"/>
-  </w:font>
-</w:fonts>
-</file>
-
-<file path=word/glossary/settings.xml><?xml version="1.0" encoding="utf-8"?>
-<w:settings xmlns:mc="http://schemas.openxmlformats.org/markup-compatibility/2006" xmlns:o="urn:schemas-microsoft-com:office:office" xmlns:r="http://schemas.openxmlformats.org/officeDocument/2006/relationships" xmlns:m="http://schemas.openxmlformats.org/officeDocument/2006/math" xmlns:v="urn:schemas-microsoft-com:vml" xmlns:w10="urn:schemas-microsoft-com:office:word" xmlns:w="http://schemas.openxmlformats.org/wordprocessingml/2006/main" xmlns:w14="http://schemas.microsoft.com/office/word/2010/wordml" xmlns:sl="http://schemas.openxmlformats.org/schemaLibrary/2006/main" mc:Ignorable="w14">
-  <w:view w:val="normal"/>
-  <w:defaultTabStop w:val="720"/>
-  <w:characterSpacingControl w:val="doNotCompress"/>
-  <w:compat>
-    <w:useFELayout/>
-    <w:compatSetting w:name="compatibilityMode" w:uri="http://schemas.microsoft.com/office/word" w:val="14"/>
-    <w:compatSetting w:name="overrideTableStyleFontSizeAndJustification" w:uri="http://schemas.microsoft.com/office/word" w:val="1"/>
-    <w:compatSetting w:name="enableOpenTypeFeatures" w:uri="http://schemas.microsoft.com/office/word" w:val="1"/>
-    <w:compatSetting w:name="doNotFlipMirrorIndents" w:uri="http://schemas.microsoft.com/office/word" w:val="1"/>
-  </w:compat>
-  <w:rsids>
-    <w:rsidRoot w:val="00DF3B67"/>
-    <w:rsid w:val="00AB39C9"/>
-    <w:rsid w:val="00B15A2A"/>
-    <w:rsid w:val="00DF3B67"/>
-  </w:rsids>
-  <m:mathPr>
-    <m:mathFont m:val="Cambria Math"/>
-    <m:brkBin m:val="before"/>
-    <m:brkBinSub m:val="--"/>
-    <m:smallFrac m:val="0"/>
-    <m:dispDef/>
-    <m:lMargin m:val="0"/>
-    <m:rMargin m:val="0"/>
-    <m:defJc m:val="centerGroup"/>
-    <m:wrapIndent m:val="1440"/>
-    <m:intLim m:val="subSup"/>
-    <m:naryLim m:val="undOvr"/>
-  </m:mathPr>
-  <w:themeFontLang w:val="en-IN" w:bidi="hi-IN"/>
-  <w:clrSchemeMapping w:bg1="light1" w:t1="dark1" w:bg2="light2" w:t2="dark2" w:accent1="accent1" w:accent2="accent2" w:accent3="accent3" w:accent4="accent4" w:accent5="accent5" w:accent6="accent6" w:hyperlink="hyperlink" w:followedHyperlink="followedHyperlink"/>
-  <w:decimalSymbol w:val="."/>
-  <w:listSeparator w:val=","/>
-</w:settings>
-</file>
-
-<file path=word/glossary/styles.xml><?xml version="1.0" encoding="utf-8"?>
-<w:styles xmlns:mc="http://schemas.openxmlformats.org/markup-compatibility/2006" xmlns:r="http://schemas.openxmlformats.org/officeDocument/2006/relationships" xmlns:w="http://schemas.openxmlformats.org/wordprocessingml/2006/main" xmlns:w14="http://schemas.microsoft.com/office/word/2010/wordml" mc:Ignorable="w14">
-  <w:docDefaults>
-    <w:rPrDefault>
-      <w:rPr>
-        <w:rFonts w:asciiTheme="minorHAnsi" w:eastAsiaTheme="minorEastAsia" w:hAnsiTheme="minorHAnsi" w:cstheme="minorBidi"/>
-        <w:sz w:val="22"/>
-        <w:lang w:val="en-IN" w:eastAsia="en-IN" w:bidi="hi-IN"/>
-      </w:rPr>
-    </w:rPrDefault>
-    <w:pPrDefault>
-      <w:pPr>
-        <w:spacing w:after="200" w:line="276" w:lineRule="auto"/>
-      </w:pPr>
-    </w:pPrDefault>
-  </w:docDefaults>
-  <w:latentStyles w:defLockedState="0" w:defUIPriority="99" w:defSemiHidden="1" w:defUnhideWhenUsed="1" w:defQFormat="0" w:count="267">
-    <w:lsdException w:name="Normal" w:semiHidden="0" w:uiPriority="0" w:unhideWhenUsed="0" w:qFormat="1"/>
-    <w:lsdException w:name="heading 1" w:semiHidden="0" w:uiPriority="9" w:unhideWhenUsed="0" w:qFormat="1"/>
-    <w:lsdException w:name="heading 2" w:uiPriority="9" w:qFormat="1"/>
-    <w:lsdException w:name="heading 3" w:uiPriority="9" w:qFormat="1"/>
-    <w:lsdException w:name="heading 4" w:uiPriority="9" w:qFormat="1"/>
-    <w:lsdException w:name="heading 5" w:uiPriority="9" w:qFormat="1"/>
-    <w:lsdException w:name="heading 6" w:uiPriority="9" w:qFormat="1"/>
-    <w:lsdException w:name="heading 7" w:uiPriority="9" w:qFormat="1"/>
-    <w:lsdException w:name="heading 8" w:uiPriority="9" w:qFormat="1"/>
-    <w:lsdException w:name="heading 9" w:uiPriority="9" w:qFormat="1"/>
-    <w:lsdException w:name="toc 1" w:uiPriority="39"/>
-    <w:lsdException w:name="toc 2" w:uiPriority="39"/>
-    <w:lsdException w:name="toc 3" w:uiPriority="39"/>
-    <w:lsdException w:name="toc 4" w:uiPriority="39"/>
-    <w:lsdException w:name="toc 5" w:uiPriority="39"/>
-    <w:lsdException w:name="toc 6" w:uiPriority="39"/>
-    <w:lsdException w:name="toc 7" w:uiPriority="39"/>
-    <w:lsdException w:name="toc 8" w:uiPriority="39"/>
-    <w:lsdException w:name="toc 9" w:uiPriority="39"/>
-    <w:lsdException w:name="caption" w:uiPriority="35" w:qFormat="1"/>
-    <w:lsdException w:name="Title" w:semiHidden="0" w:uiPriority="10" w:unhideWhenUsed="0" w:qFormat="1"/>
-    <w:lsdException w:name="Default Paragraph Font" w:uiPriority="1"/>
-    <w:lsdException w:name="Subtitle" w:semiHidden="0" w:uiPriority="11" w:unhideWhenUsed="0" w:qFormat="1"/>
-    <w:lsdException w:name="Strong" w:semiHidden="0" w:uiPriority="22" w:unhideWhenUsed="0" w:qFormat="1"/>
-    <w:lsdException w:name="Emphasis" w:semiHidden="0" w:uiPriority="20" w:unhideWhenUsed="0" w:qFormat="1"/>
-    <w:lsdException w:name="Table Grid" w:semiHidden="0" w:uiPriority="59" w:unhideWhenUsed="0"/>
-    <w:lsdException w:name="Placeholder Text" w:unhideWhenUsed="0"/>
-    <w:lsdException w:name="No Spacing" w:semiHidden="0" w:uiPriority="1" w:unhideWhenUsed="0" w:qFormat="1"/>
-    <w:lsdException w:name="Light Shading" w:semiHidden="0" w:uiPriority="60" w:unhideWhenUsed="0"/>
-    <w:lsdException w:name="Light List" w:semiHidden="0" w:uiPriority="61" w:unhideWhenUsed="0"/>
-    <w:lsdException w:name="Light Grid" w:semiHidden="0" w:uiPriority="62" w:unhideWhenUsed="0"/>
-    <w:lsdException w:name="Medium Shading 1" w:semiHidden="0" w:uiPriority="63" w:unhideWhenUsed="0"/>
-    <w:lsdException w:name="Medium Shading 2" w:semiHidden="0" w:uiPriority="64" w:unhideWhenUsed="0"/>
-    <w:lsdException w:name="Medium List 1" w:semiHidden="0" w:uiPriority="65" w:unhideWhenUsed="0"/>
-    <w:lsdException w:name="Medium List 2" w:semiHidden="0" w:uiPriority="66" w:unhideWhenUsed="0"/>
-    <w:lsdException w:name="Medium Grid 1" w:semiHidden="0" w:uiPriority="67" w:unhideWhenUsed="0"/>
-    <w:lsdException w:name="Medium Grid 2" w:semiHidden="0" w:uiPriority="68" w:unhideWhenUsed="0"/>
-    <w:lsdException w:name="Medium Grid 3" w:semiHidden="0" w:uiPriority="69" w:unhideWhenUsed="0"/>
-    <w:lsdException w:name="Dark List" w:semiHidden="0" w:uiPriority="70" w:unhideWhenUsed="0"/>
-    <w:lsdException w:name="Colorful Shading" w:semiHidden="0" w:uiPriority="71" w:unhideWhenUsed="0"/>
-    <w:lsdException w:name="Colorful List" w:semiHidden="0" w:uiPriority="72" w:unhideWhenUsed="0"/>
-    <w:lsdException w:name="Colorful Grid" w:semiHidden="0" w:uiPriority="73" w:unhideWhenUsed="0"/>
-    <w:lsdException w:name="Light Shading Accent 1" w:semiHidden="0" w:uiPriority="60" w:unhideWhenUsed="0"/>
-    <w:lsdException w:name="Light List Accent 1" w:semiHidden="0" w:uiPriority="61" w:unhideWhenUsed="0"/>
-    <w:lsdException w:name="Light Grid Accent 1" w:semiHidden="0" w:uiPriority="62" w:unhideWhenUsed="0"/>
-    <w:lsdException w:name="Medium Shading 1 Accent 1" w:semiHidden="0" w:uiPriority="63" w:unhideWhenUsed="0"/>
-    <w:lsdException w:name="Medium Shading 2 Accent 1" w:semiHidden="0" w:uiPriority="64" w:unhideWhenUsed="0"/>
-    <w:lsdException w:name="Medium List 1 Accent 1" w:semiHidden="0" w:uiPriority="65" w:unhideWhenUsed="0"/>
-    <w:lsdException w:name="Revision" w:unhideWhenUsed="0"/>
-    <w:lsdException w:name="List Paragraph" w:semiHidden="0" w:uiPriority="34" w:unhideWhenUsed="0" w:qFormat="1"/>
-    <w:lsdException w:name="Quote" w:semiHidden="0" w:uiPriority="29" w:unhideWhenUsed="0" w:qFormat="1"/>
-    <w:lsdException w:name="Intense Quote" w:semiHidden="0" w:uiPriority="30" w:unhideWhenUsed="0" w:qFormat="1"/>
-    <w:lsdException w:name="Medium List 2 Accent 1" w:semiHidden="0" w:uiPriority="66" w:unhideWhenUsed="0"/>
-    <w:lsdException w:name="Medium Grid 1 Accent 1" w:semiHidden="0" w:uiPriority="67" w:unhideWhenUsed="0"/>
-    <w:lsdException w:name="Medium Grid 2 Accent 1" w:semiHidden="0" w:uiPriority="68" w:unhideWhenUsed="0"/>
-    <w:lsdException w:name="Medium Grid 3 Accent 1" w:semiHidden="0" w:uiPriority="69" w:unhideWhenUsed="0"/>
-    <w:lsdException w:name="Dark List Accent 1" w:semiHidden="0" w:uiPriority="70" w:unhideWhenUsed="0"/>
-    <w:lsdException w:name="Colorful Shading Accent 1" w:semiHidden="0" w:uiPriority="71" w:unhideWhenUsed="0"/>
-    <w:lsdException w:name="Colorful List Accent 1" w:semiHidden="0" w:uiPriority="72" w:unhideWhenUsed="0"/>
-    <w:lsdException w:name="Colorful Grid Accent 1" w:semiHidden="0" w:uiPriority="73" w:unhideWhenUsed="0"/>
-    <w:lsdException w:name="Light Shading Accent 2" w:semiHidden="0" w:uiPriority="60" w:unhideWhenUsed="0"/>
-    <w:lsdException w:name="Light List Accent 2" w:semiHidden="0" w:uiPriority="61" w:unhideWhenUsed="0"/>
-    <w:lsdException w:name="Light Grid Accent 2" w:semiHidden="0" w:uiPriority="62" w:unhideWhenUsed="0"/>
-    <w:lsdException w:name="Medium Shading 1 Accent 2" w:semiHidden="0" w:uiPriority="63" w:unhideWhenUsed="0"/>
-    <w:lsdException w:name="Medium Shading 2 Accent 2" w:semiHidden="0" w:uiPriority="64" w:unhideWhenUsed="0"/>
-    <w:lsdException w:name="Medium List 1 Accent 2" w:semiHidden="0" w:uiPriority="65" w:unhideWhenUsed="0"/>
-    <w:lsdException w:name="Medium List 2 Accent 2" w:semiHidden="0" w:uiPriority="66" w:unhideWhenUsed="0"/>
-    <w:lsdException w:name="Medium Grid 1 Accent 2" w:semiHidden="0" w:uiPriority="67" w:unhideWhenUsed="0"/>
-    <w:lsdException w:name="Medium Grid 2 Accent 2" w:semiHidden="0" w:uiPriority="68" w:unhideWhenUsed="0"/>
-    <w:lsdException w:name="Medium Grid 3 Accent 2" w:semiHidden="0" w:uiPriority="69" w:unhideWhenUsed="0"/>
-    <w:lsdException w:name="Dark List Accent 2" w:semiHidden="0" w:uiPriority="70" w:unhideWhenUsed="0"/>
-    <w:lsdException w:name="Colorful Shading Accent 2" w:semiHidden="0" w:uiPriority="71" w:unhideWhenUsed="0"/>
-    <w:lsdException w:name="Colorful List Accent 2" w:semiHidden="0" w:uiPriority="72" w:unhideWhenUsed="0"/>
-    <w:lsdException w:name="Colorful Grid Accent 2" w:semiHidden="0" w:uiPriority="73" w:unhideWhenUsed="0"/>
-    <w:lsdException w:name="Light Shading Accent 3" w:semiHidden="0" w:uiPriority="60" w:unhideWhenUsed="0"/>
-    <w:lsdException w:name="Light List Accent 3" w:semiHidden="0" w:uiPriority="61" w:unhideWhenUsed="0"/>
-    <w:lsdException w:name="Light Grid Accent 3" w:semiHidden="0" w:uiPriority="62" w:unhideWhenUsed="0"/>
-    <w:lsdException w:name="Medium Shading 1 Accent 3" w:semiHidden="0" w:uiPriority="63" w:unhideWhenUsed="0"/>
-    <w:lsdException w:name="Medium Shading 2 Accent 3" w:semiHidden="0" w:uiPriority="64" w:unhideWhenUsed="0"/>
-    <w:lsdException w:name="Medium List 1 Accent 3" w:semiHidden="0" w:uiPriority="65" w:unhideWhenUsed="0"/>
-    <w:lsdException w:name="Medium List 2 Accent 3" w:semiHidden="0" w:uiPriority="66" w:unhideWhenUsed="0"/>
-    <w:lsdException w:name="Medium Grid 1 Accent 3" w:semiHidden="0" w:uiPriority="67" w:unhideWhenUsed="0"/>
-    <w:lsdException w:name="Medium Grid 2 Accent 3" w:semiHidden="0" w:uiPriority="68" w:unhideWhenUsed="0"/>
-    <w:lsdException w:name="Medium Grid 3 Accent 3" w:semiHidden="0" w:uiPriority="69" w:unhideWhenUsed="0"/>
-    <w:lsdException w:name="Dark List Accent 3" w:semiHidden="0" w:uiPriority="70" w:unhideWhenUsed="0"/>
-    <w:lsdException w:name="Colorful Shading Accent 3" w:semiHidden="0" w:uiPriority="71" w:unhideWhenUsed="0"/>
-    <w:lsdException w:name="Colorful List Accent 3" w:semiHidden="0" w:uiPriority="72" w:unhideWhenUsed="0"/>
-    <w:lsdException w:name="Colorful Grid Accent 3" w:semiHidden="0" w:uiPriority="73" w:unhideWhenUsed="0"/>
-    <w:lsdException w:name="Light Shading Accent 4" w:semiHidden="0" w:uiPriority="60" w:unhideWhenUsed="0"/>
-    <w:lsdException w:name="Light List Accent 4" w:semiHidden="0" w:uiPriority="61" w:unhideWhenUsed="0"/>
-    <w:lsdException w:name="Light Grid Accent 4" w:semiHidden="0" w:uiPriority="62" w:unhideWhenUsed="0"/>
-    <w:lsdException w:name="Medium Shading 1 Accent 4" w:semiHidden="0" w:uiPriority="63" w:unhideWhenUsed="0"/>
-    <w:lsdException w:name="Medium Shading 2 Accent 4" w:semiHidden="0" w:uiPriority="64" w:unhideWhenUsed="0"/>
-    <w:lsdException w:name="Medium List 1 Accent 4" w:semiHidden="0" w:uiPriority="65" w:unhideWhenUsed="0"/>
-    <w:lsdException w:name="Medium List 2 Accent 4" w:semiHidden="0" w:uiPriority="66" w:unhideWhenUsed="0"/>
-    <w:lsdException w:name="Medium Grid 1 Accent 4" w:semiHidden="0" w:uiPriority="67" w:unhideWhenUsed="0"/>
-    <w:lsdException w:name="Medium Grid 2 Accent 4" w:semiHidden="0" w:uiPriority="68" w:unhideWhenUsed="0"/>
-    <w:lsdException w:name="Medium Grid 3 Accent 4" w:semiHidden="0" w:uiPriority="69" w:unhideWhenUsed="0"/>
-    <w:lsdException w:name="Dark List Accent 4" w:semiHidden="0" w:uiPriority="70" w:unhideWhenUsed="0"/>
-    <w:lsdException w:name="Colorful Shading Accent 4" w:semiHidden="0" w:uiPriority="71" w:unhideWhenUsed="0"/>
-    <w:lsdException w:name="Colorful List Accent 4" w:semiHidden="0" w:uiPriority="72" w:unhideWhenUsed="0"/>
-    <w:lsdException w:name="Colorful Grid Accent 4" w:semiHidden="0" w:uiPriority="73" w:unhideWhenUsed="0"/>
-    <w:lsdException w:name="Light Shading Accent 5" w:semiHidden="0" w:uiPriority="60" w:unhideWhenUsed="0"/>
-    <w:lsdException w:name="Light List Accent 5" w:semiHidden="0" w:uiPriority="61" w:unhideWhenUsed="0"/>
-    <w:lsdException w:name="Light Grid Accent 5" w:semiHidden="0" w:uiPriority="62" w:unhideWhenUsed="0"/>
-    <w:lsdException w:name="Medium Shading 1 Accent 5" w:semiHidden="0" w:uiPriority="63" w:unhideWhenUsed="0"/>
-    <w:lsdException w:name="Medium Shading 2 Accent 5" w:semiHidden="0" w:uiPriority="64" w:unhideWhenUsed="0"/>
-    <w:lsdException w:name="Medium List 1 Accent 5" w:semiHidden="0" w:uiPriority="65" w:unhideWhenUsed="0"/>
-    <w:lsdException w:name="Medium List 2 Accent 5" w:semiHidden="0" w:uiPriority="66" w:unhideWhenUsed="0"/>
-    <w:lsdException w:name="Medium Grid 1 Accent 5" w:semiHidden="0" w:uiPriority="67" w:unhideWhenUsed="0"/>
-    <w:lsdException w:name="Medium Grid 2 Accent 5" w:semiHidden="0" w:uiPriority="68" w:unhideWhenUsed="0"/>
-    <w:lsdException w:name="Medium Grid 3 Accent 5" w:semiHidden="0" w:uiPriority="69" w:unhideWhenUsed="0"/>
-    <w:lsdException w:name="Dark List Accent 5" w:semiHidden="0" w:uiPriority="70" w:unhideWhenUsed="0"/>
-    <w:lsdException w:name="Colorful Shading Accent 5" w:semiHidden="0" w:uiPriority="71" w:unhideWhenUsed="0"/>
-    <w:lsdException w:name="Colorful List Accent 5" w:semiHidden="0" w:uiPriority="72" w:unhideWhenUsed="0"/>
-    <w:lsdException w:name="Colorful Grid Accent 5" w:semiHidden="0" w:uiPriority="73" w:unhideWhenUsed="0"/>
-    <w:lsdException w:name="Light Shading Accent 6" w:semiHidden="0" w:uiPriority="60" w:unhideWhenUsed="0"/>
-    <w:lsdException w:name="Light List Accent 6" w:semiHidden="0" w:uiPriority="61" w:unhideWhenUsed="0"/>
-    <w:lsdException w:name="Light Grid Accent 6" w:semiHidden="0" w:uiPriority="62" w:unhideWhenUsed="0"/>
-    <w:lsdException w:name="Medium Shading 1 Accent 6" w:semiHidden="0" w:uiPriority="63" w:unhideWhenUsed="0"/>
-    <w:lsdException w:name="Medium Shading 2 Accent 6" w:semiHidden="0" w:uiPriority="64" w:unhideWhenUsed="0"/>
-    <w:lsdException w:name="Medium List 1 Accent 6" w:semiHidden="0" w:uiPriority="65" w:unhideWhenUsed="0"/>
-    <w:lsdException w:name="Medium List 2 Accent 6" w:semiHidden="0" w:uiPriority="66" w:unhideWhenUsed="0"/>
-    <w:lsdException w:name="Medium Grid 1 Accent 6" w:semiHidden="0" w:uiPriority="67" w:unhideWhenUsed="0"/>
-    <w:lsdException w:name="Medium Grid 2 Accent 6" w:semiHidden="0" w:uiPriority="68" w:unhideWhenUsed="0"/>
-    <w:lsdException w:name="Medium Grid 3 Accent 6" w:semiHidden="0" w:uiPriority="69" w:unhideWhenUsed="0"/>
-    <w:lsdException w:name="Dark List Accent 6" w:semiHidden="0" w:uiPriority="70" w:unhideWhenUsed="0"/>
-    <w:lsdException w:name="Colorful Shading Accent 6" w:semiHidden="0" w:uiPriority="71" w:unhideWhenUsed="0"/>
-    <w:lsdException w:name="Colorful List Accent 6" w:semiHidden="0" w:uiPriority="72" w:unhideWhenUsed="0"/>
-    <w:lsdException w:name="Colorful Grid Accent 6" w:semiHidden="0" w:uiPriority="73" w:unhideWhenUsed="0"/>
-    <w:lsdException w:name="Subtle Emphasis" w:semiHidden="0" w:uiPriority="19" w:unhideWhenUsed="0" w:qFormat="1"/>
-    <w:lsdException w:name="Intense Emphasis" w:semiHidden="0" w:uiPriority="21" w:unhideWhenUsed="0" w:qFormat="1"/>
-    <w:lsdException w:name="Subtle Reference" w:semiHidden="0" w:uiPriority="31" w:unhideWhenUsed="0" w:qFormat="1"/>
-    <w:lsdException w:name="Intense Reference" w:semiHidden="0" w:uiPriority="32" w:unhideWhenUsed="0" w:qFormat="1"/>
-    <w:lsdException w:name="Book Title" w:semiHidden="0" w:uiPriority="33" w:unhideWhenUsed="0" w:qFormat="1"/>
-    <w:lsdException w:name="Bibliography" w:uiPriority="37"/>
-    <w:lsdException w:name="TOC Heading" w:uiPriority="39" w:qFormat="1"/>
-  </w:latentStyles>
-  <w:style w:type="paragraph" w:default="1" w:styleId="Normal">
-    <w:name w:val="Normal"/>
-    <w:qFormat/>
-  </w:style>
-  <w:style w:type="character" w:default="1" w:styleId="DefaultParagraphFont">
-    <w:name w:val="Default Paragraph Font"/>
-    <w:uiPriority w:val="1"/>
-    <w:semiHidden/>
-    <w:unhideWhenUsed/>
-  </w:style>
-  <w:style w:type="table" w:default="1" w:styleId="TableNormal">
-    <w:name w:val="Normal Table"/>
-    <w:uiPriority w:val="99"/>
-    <w:semiHidden/>
-    <w:unhideWhenUsed/>
-    <w:tblPr>
-      <w:tblInd w:w="0" w:type="dxa"/>
-      <w:tblCellMar>
-        <w:top w:w="0" w:type="dxa"/>
-        <w:left w:w="108" w:type="dxa"/>
-        <w:bottom w:w="0" w:type="dxa"/>
-        <w:right w:w="108" w:type="dxa"/>
-      </w:tblCellMar>
-    </w:tblPr>
-  </w:style>
-  <w:style w:type="numbering" w:default="1" w:styleId="NoList">
-    <w:name w:val="No List"/>
-    <w:uiPriority w:val="99"/>
-    <w:semiHidden/>
-    <w:unhideWhenUsed/>
-  </w:style>
-  <w:style w:type="paragraph" w:customStyle="1" w:styleId="5D13D77CEE0A44B48235506D585DFAAB">
-    <w:name w:val="5D13D77CEE0A44B48235506D585DFAAB"/>
-    <w:rsid w:val="00DF3B67"/>
-  </w:style>
-  <w:style w:type="paragraph" w:customStyle="1" w:styleId="CE264AC7CF644A449277C4BAA043784E">
-    <w:name w:val="CE264AC7CF644A449277C4BAA043784E"/>
-    <w:rsid w:val="00DF3B67"/>
-  </w:style>
-  <w:style w:type="paragraph" w:customStyle="1" w:styleId="77E73753576A446DA2371200F14F137D">
-    <w:name w:val="77E73753576A446DA2371200F14F137D"/>
-    <w:rsid w:val="00DF3B67"/>
-  </w:style>
-  <w:style w:type="paragraph" w:customStyle="1" w:styleId="0ECC419B586D46738C05BCA23F969A6E">
-    <w:name w:val="0ECC419B586D46738C05BCA23F969A6E"/>
-    <w:rsid w:val="00DF3B67"/>
-  </w:style>
-  <w:style w:type="paragraph" w:customStyle="1" w:styleId="CEAA0225B6234FA1A07AD38685C69D64">
-    <w:name w:val="CEAA0225B6234FA1A07AD38685C69D64"/>
-    <w:rsid w:val="00DF3B67"/>
-  </w:style>
-  <w:style w:type="paragraph" w:customStyle="1" w:styleId="71D99964E0FF4B57B162794228A2E472">
-    <w:name w:val="71D99964E0FF4B57B162794228A2E472"/>
-    <w:rsid w:val="00DF3B67"/>
-  </w:style>
-  <w:style w:type="paragraph" w:customStyle="1" w:styleId="A1A0B1ADFF7E476BACECF6B88368615B">
-    <w:name w:val="A1A0B1ADFF7E476BACECF6B88368615B"/>
-    <w:rsid w:val="00DF3B67"/>
-  </w:style>
-  <w:style w:type="paragraph" w:customStyle="1" w:styleId="6E3FB9AD47E346C8B216D4A824536127">
-    <w:name w:val="6E3FB9AD47E346C8B216D4A824536127"/>
-    <w:rsid w:val="00DF3B67"/>
-  </w:style>
-  <w:style w:type="paragraph" w:customStyle="1" w:styleId="E9BDDF80762342C0885017900B9AE9C6">
-    <w:name w:val="E9BDDF80762342C0885017900B9AE9C6"/>
-    <w:rsid w:val="00DF3B67"/>
-  </w:style>
-  <w:style w:type="paragraph" w:customStyle="1" w:styleId="6B643C9B79B24C998D7AC53860CCD128">
-    <w:name w:val="6B643C9B79B24C998D7AC53860CCD128"/>
-    <w:rsid w:val="00DF3B67"/>
-  </w:style>
-  <w:style w:type="paragraph" w:customStyle="1" w:styleId="01569653FA914F5593950510EE79B9A6">
-    <w:name w:val="01569653FA914F5593950510EE79B9A6"/>
-    <w:rsid w:val="00DF3B67"/>
-  </w:style>
-  <w:style w:type="paragraph" w:customStyle="1" w:styleId="09C57711377D477F986C377DFB991602">
-    <w:name w:val="09C57711377D477F986C377DFB991602"/>
-    <w:rsid w:val="00DF3B67"/>
-  </w:style>
-</w:styles>
-</file>
-
-<file path=word/glossary/stylesWithEffects.xml><?xml version="1.0" encoding="utf-8"?>
-<w:styles xmlns:wpc="http://schemas.microsoft.com/office/word/2010/wordprocessingCanvas" xmlns:mc="http://schemas.openxmlformats.org/markup-compatibility/2006" xmlns:o="urn:schemas-microsoft-com:office:office" xmlns:r="http://schemas.openxmlformats.org/officeDocument/2006/relationships" xmlns:m="http://schemas.openxmlformats.org/officeDocument/2006/math" xmlns:v="urn:schemas-microsoft-com:vml" xmlns:wp14="http://schemas.microsoft.com/office/word/2010/wordprocessingDrawing" xmlns:wp="http://schemas.openxmlformats.org/drawingml/2006/wordprocessingDrawing" xmlns:w10="urn:schemas-microsoft-com:office:word" xmlns:w="http://schemas.openxmlformats.org/wordprocessingml/2006/main" xmlns:w14="http://schemas.microsoft.com/office/word/2010/wordml" xmlns:wpg="http://schemas.microsoft.com/office/word/2010/wordprocessingGroup" xmlns:wpi="http://schemas.microsoft.com/office/word/2010/wordprocessingInk" xmlns:wne="http://schemas.microsoft.com/office/word/2006/wordml" xmlns:wps="http://schemas.microsoft.com/office/word/2010/wordprocessingShape" mc:Ignorable="w14 wp14">
-  <w:docDefaults>
-    <w:rPrDefault>
-      <w:rPr>
-        <w:rFonts w:asciiTheme="minorHAnsi" w:eastAsiaTheme="minorEastAsia" w:hAnsiTheme="minorHAnsi" w:cstheme="minorBidi"/>
-        <w:sz w:val="22"/>
-        <w:lang w:val="en-IN" w:eastAsia="en-IN" w:bidi="hi-IN"/>
-      </w:rPr>
-    </w:rPrDefault>
-    <w:pPrDefault>
-      <w:pPr>
-        <w:spacing w:after="200" w:line="276" w:lineRule="auto"/>
-      </w:pPr>
-    </w:pPrDefault>
-  </w:docDefaults>
-  <w:latentStyles w:defLockedState="0" w:defUIPriority="99" w:defSemiHidden="1" w:defUnhideWhenUsed="1" w:defQFormat="0" w:count="267">
-    <w:lsdException w:name="Normal" w:semiHidden="0" w:uiPriority="0" w:unhideWhenUsed="0" w:qFormat="1"/>
-    <w:lsdException w:name="heading 1" w:semiHidden="0" w:uiPriority="9" w:unhideWhenUsed="0" w:qFormat="1"/>
-    <w:lsdException w:name="heading 2" w:uiPriority="9" w:qFormat="1"/>
-    <w:lsdException w:name="heading 3" w:uiPriority="9" w:qFormat="1"/>
-    <w:lsdException w:name="heading 4" w:uiPriority="9" w:qFormat="1"/>
-    <w:lsdException w:name="heading 5" w:uiPriority="9" w:qFormat="1"/>
-    <w:lsdException w:name="heading 6" w:uiPriority="9" w:qFormat="1"/>
-    <w:lsdException w:name="heading 7" w:uiPriority="9" w:qFormat="1"/>
-    <w:lsdException w:name="heading 8" w:uiPriority="9" w:qFormat="1"/>
-    <w:lsdException w:name="heading 9" w:uiPriority="9" w:qFormat="1"/>
-    <w:lsdException w:name="toc 1" w:uiPriority="39"/>
-    <w:lsdException w:name="toc 2" w:uiPriority="39"/>
-    <w:lsdException w:name="toc 3" w:uiPriority="39"/>
-    <w:lsdException w:name="toc 4" w:uiPriority="39"/>
-    <w:lsdException w:name="toc 5" w:uiPriority="39"/>
-    <w:lsdException w:name="toc 6" w:uiPriority="39"/>
-    <w:lsdException w:name="toc 7" w:uiPriority="39"/>
-    <w:lsdException w:name="toc 8" w:uiPriority="39"/>
-    <w:lsdException w:name="toc 9" w:uiPriority="39"/>
-    <w:lsdException w:name="caption" w:uiPriority="35" w:qFormat="1"/>
-    <w:lsdException w:name="Title" w:semiHidden="0" w:uiPriority="10" w:unhideWhenUsed="0" w:qFormat="1"/>
-    <w:lsdException w:name="Default Paragraph Font" w:uiPriority="1"/>
-    <w:lsdException w:name="Subtitle" w:semiHidden="0" w:uiPriority="11" w:unhideWhenUsed="0" w:qFormat="1"/>
-    <w:lsdException w:name="Strong" w:semiHidden="0" w:uiPriority="22" w:unhideWhenUsed="0" w:qFormat="1"/>
-    <w:lsdException w:name="Emphasis" w:semiHidden="0" w:uiPriority="20" w:unhideWhenUsed="0" w:qFormat="1"/>
-    <w:lsdException w:name="Table Grid" w:semiHidden="0" w:uiPriority="59" w:unhideWhenUsed="0"/>
-    <w:lsdException w:name="Placeholder Text" w:unhideWhenUsed="0"/>
-    <w:lsdException w:name="No Spacing" w:semiHidden="0" w:uiPriority="1" w:unhideWhenUsed="0" w:qFormat="1"/>
-    <w:lsdException w:name="Light Shading" w:semiHidden="0" w:uiPriority="60" w:unhideWhenUsed="0"/>
-    <w:lsdException w:name="Light List" w:semiHidden="0" w:uiPriority="61" w:unhideWhenUsed="0"/>
-    <w:lsdException w:name="Light Grid" w:semiHidden="0" w:uiPriority="62" w:unhideWhenUsed="0"/>
-    <w:lsdException w:name="Medium Shading 1" w:semiHidden="0" w:uiPriority="63" w:unhideWhenUsed="0"/>
-    <w:lsdException w:name="Medium Shading 2" w:semiHidden="0" w:uiPriority="64" w:unhideWhenUsed="0"/>
-    <w:lsdException w:name="Medium List 1" w:semiHidden="0" w:uiPriority="65" w:unhideWhenUsed="0"/>
-    <w:lsdException w:name="Medium List 2" w:semiHidden="0" w:uiPriority="66" w:unhideWhenUsed="0"/>
-    <w:lsdException w:name="Medium Grid 1" w:semiHidden="0" w:uiPriority="67" w:unhideWhenUsed="0"/>
-    <w:lsdException w:name="Medium Grid 2" w:semiHidden="0" w:uiPriority="68" w:unhideWhenUsed="0"/>
-    <w:lsdException w:name="Medium Grid 3" w:semiHidden="0" w:uiPriority="69" w:unhideWhenUsed="0"/>
-    <w:lsdException w:name="Dark List" w:semiHidden="0" w:uiPriority="70" w:unhideWhenUsed="0"/>
-    <w:lsdException w:name="Colorful Shading" w:semiHidden="0" w:uiPriority="71" w:unhideWhenUsed="0"/>
-    <w:lsdException w:name="Colorful List" w:semiHidden="0" w:uiPriority="72" w:unhideWhenUsed="0"/>
-    <w:lsdException w:name="Colorful Grid" w:semiHidden="0" w:uiPriority="73" w:unhideWhenUsed="0"/>
-    <w:lsdException w:name="Light Shading Accent 1" w:semiHidden="0" w:uiPriority="60" w:unhideWhenUsed="0"/>
-    <w:lsdException w:name="Light List Accent 1" w:semiHidden="0" w:uiPriority="61" w:unhideWhenUsed="0"/>
-    <w:lsdException w:name="Light Grid Accent 1" w:semiHidden="0" w:uiPriority="62" w:unhideWhenUsed="0"/>
-    <w:lsdException w:name="Medium Shading 1 Accent 1" w:semiHidden="0" w:uiPriority="63" w:unhideWhenUsed="0"/>
-    <w:lsdException w:name="Medium Shading 2 Accent 1" w:semiHidden="0" w:uiPriority="64" w:unhideWhenUsed="0"/>
-    <w:lsdException w:name="Medium List 1 Accent 1" w:semiHidden="0" w:uiPriority="65" w:unhideWhenUsed="0"/>
-    <w:lsdException w:name="Revision" w:unhideWhenUsed="0"/>
-    <w:lsdException w:name="List Paragraph" w:semiHidden="0" w:uiPriority="34" w:unhideWhenUsed="0" w:qFormat="1"/>
-    <w:lsdException w:name="Quote" w:semiHidden="0" w:uiPriority="29" w:unhideWhenUsed="0" w:qFormat="1"/>
-    <w:lsdException w:name="Intense Quote" w:semiHidden="0" w:uiPriority="30" w:unhideWhenUsed="0" w:qFormat="1"/>
-    <w:lsdException w:name="Medium List 2 Accent 1" w:semiHidden="0" w:uiPriority="66" w:unhideWhenUsed="0"/>
-    <w:lsdException w:name="Medium Grid 1 Accent 1" w:semiHidden="0" w:uiPriority="67" w:unhideWhenUsed="0"/>
-    <w:lsdException w:name="Medium Grid 2 Accent 1" w:semiHidden="0" w:uiPriority="68" w:unhideWhenUsed="0"/>
-    <w:lsdException w:name="Medium Grid 3 Accent 1" w:semiHidden="0" w:uiPriority="69" w:unhideWhenUsed="0"/>
-    <w:lsdException w:name="Dark List Accent 1" w:semiHidden="0" w:uiPriority="70" w:unhideWhenUsed="0"/>
-    <w:lsdException w:name="Colorful Shading Accent 1" w:semiHidden="0" w:uiPriority="71" w:unhideWhenUsed="0"/>
-    <w:lsdException w:name="Colorful List Accent 1" w:semiHidden="0" w:uiPriority="72" w:unhideWhenUsed="0"/>
-    <w:lsdException w:name="Colorful Grid Accent 1" w:semiHidden="0" w:uiPriority="73" w:unhideWhenUsed="0"/>
-    <w:lsdException w:name="Light Shading Accent 2" w:semiHidden="0" w:uiPriority="60" w:unhideWhenUsed="0"/>
-    <w:lsdException w:name="Light List Accent 2" w:semiHidden="0" w:uiPriority="61" w:unhideWhenUsed="0"/>
-    <w:lsdException w:name="Light Grid Accent 2" w:semiHidden="0" w:uiPriority="62" w:unhideWhenUsed="0"/>
-    <w:lsdException w:name="Medium Shading 1 Accent 2" w:semiHidden="0" w:uiPriority="63" w:unhideWhenUsed="0"/>
-    <w:lsdException w:name="Medium Shading 2 Accent 2" w:semiHidden="0" w:uiPriority="64" w:unhideWhenUsed="0"/>
-    <w:lsdException w:name="Medium List 1 Accent 2" w:semiHidden="0" w:uiPriority="65" w:unhideWhenUsed="0"/>
-    <w:lsdException w:name="Medium List 2 Accent 2" w:semiHidden="0" w:uiPriority="66" w:unhideWhenUsed="0"/>
-    <w:lsdException w:name="Medium Grid 1 Accent 2" w:semiHidden="0" w:uiPriority="67" w:unhideWhenUsed="0"/>
-    <w:lsdException w:name="Medium Grid 2 Accent 2" w:semiHidden="0" w:uiPriority="68" w:unhideWhenUsed="0"/>
-    <w:lsdException w:name="Medium Grid 3 Accent 2" w:semiHidden="0" w:uiPriority="69" w:unhideWhenUsed="0"/>
-    <w:lsdException w:name="Dark List Accent 2" w:semiHidden="0" w:uiPriority="70" w:unhideWhenUsed="0"/>
-    <w:lsdException w:name="Colorful Shading Accent 2" w:semiHidden="0" w:uiPriority="71" w:unhideWhenUsed="0"/>
-    <w:lsdException w:name="Colorful List Accent 2" w:semiHidden="0" w:uiPriority="72" w:unhideWhenUsed="0"/>
-    <w:lsdException w:name="Colorful Grid Accent 2" w:semiHidden="0" w:uiPriority="73" w:unhideWhenUsed="0"/>
-    <w:lsdException w:name="Light Shading Accent 3" w:semiHidden="0" w:uiPriority="60" w:unhideWhenUsed="0"/>
-    <w:lsdException w:name="Light List Accent 3" w:semiHidden="0" w:uiPriority="61" w:unhideWhenUsed="0"/>
-    <w:lsdException w:name="Light Grid Accent 3" w:semiHidden="0" w:uiPriority="62" w:unhideWhenUsed="0"/>
-    <w:lsdException w:name="Medium Shading 1 Accent 3" w:semiHidden="0" w:uiPriority="63" w:unhideWhenUsed="0"/>
-    <w:lsdException w:name="Medium Shading 2 Accent 3" w:semiHidden="0" w:uiPriority="64" w:unhideWhenUsed="0"/>
-    <w:lsdException w:name="Medium List 1 Accent 3" w:semiHidden="0" w:uiPriority="65" w:unhideWhenUsed="0"/>
-    <w:lsdException w:name="Medium List 2 Accent 3" w:semiHidden="0" w:uiPriority="66" w:unhideWhenUsed="0"/>
-    <w:lsdException w:name="Medium Grid 1 Accent 3" w:semiHidden="0" w:uiPriority="67" w:unhideWhenUsed="0"/>
-    <w:lsdException w:name="Medium Grid 2 Accent 3" w:semiHidden="0" w:uiPriority="68" w:unhideWhenUsed="0"/>
-    <w:lsdException w:name="Medium Grid 3 Accent 3" w:semiHidden="0" w:uiPriority="69" w:unhideWhenUsed="0"/>
-    <w:lsdException w:name="Dark List Accent 3" w:semiHidden="0" w:uiPriority="70" w:unhideWhenUsed="0"/>
-    <w:lsdException w:name="Colorful Shading Accent 3" w:semiHidden="0" w:uiPriority="71" w:unhideWhenUsed="0"/>
-    <w:lsdException w:name="Colorful List Accent 3" w:semiHidden="0" w:uiPriority="72" w:unhideWhenUsed="0"/>
-    <w:lsdException w:name="Colorful Grid Accent 3" w:semiHidden="0" w:uiPriority="73" w:unhideWhenUsed="0"/>
-    <w:lsdException w:name="Light Shading Accent 4" w:semiHidden="0" w:uiPriority="60" w:unhideWhenUsed="0"/>
-    <w:lsdException w:name="Light List Accent 4" w:semiHidden="0" w:uiPriority="61" w:unhideWhenUsed="0"/>
-    <w:lsdException w:name="Light Grid Accent 4" w:semiHidden="0" w:uiPriority="62" w:unhideWhenUsed="0"/>
-    <w:lsdException w:name="Medium Shading 1 Accent 4" w:semiHidden="0" w:uiPriority="63" w:unhideWhenUsed="0"/>
-    <w:lsdException w:name="Medium Shading 2 Accent 4" w:semiHidden="0" w:uiPriority="64" w:unhideWhenUsed="0"/>
-    <w:lsdException w:name="Medium List 1 Accent 4" w:semiHidden="0" w:uiPriority="65" w:unhideWhenUsed="0"/>
-    <w:lsdException w:name="Medium List 2 Accent 4" w:semiHidden="0" w:uiPriority="66" w:unhideWhenUsed="0"/>
-    <w:lsdException w:name="Medium Grid 1 Accent 4" w:semiHidden="0" w:uiPriority="67" w:unhideWhenUsed="0"/>
-    <w:lsdException w:name="Medium Grid 2 Accent 4" w:semiHidden="0" w:uiPriority="68" w:unhideWhenUsed="0"/>
-    <w:lsdException w:name="Medium Grid 3 Accent 4" w:semiHidden="0" w:uiPriority="69" w:unhideWhenUsed="0"/>
-    <w:lsdException w:name="Dark List Accent 4" w:semiHidden="0" w:uiPriority="70" w:unhideWhenUsed="0"/>
-    <w:lsdException w:name="Colorful Shading Accent 4" w:semiHidden="0" w:uiPriority="71" w:unhideWhenUsed="0"/>
-    <w:lsdException w:name="Colorful List Accent 4" w:semiHidden="0" w:uiPriority="72" w:unhideWhenUsed="0"/>
-    <w:lsdException w:name="Colorful Grid Accent 4" w:semiHidden="0" w:uiPriority="73" w:unhideWhenUsed="0"/>
-    <w:lsdException w:name="Light Shading Accent 5" w:semiHidden="0" w:uiPriority="60" w:unhideWhenUsed="0"/>
-    <w:lsdException w:name="Light List Accent 5" w:semiHidden="0" w:uiPriority="61" w:unhideWhenUsed="0"/>
-    <w:lsdException w:name="Light Grid Accent 5" w:semiHidden="0" w:uiPriority="62" w:unhideWhenUsed="0"/>
-    <w:lsdException w:name="Medium Shading 1 Accent 5" w:semiHidden="0" w:uiPriority="63" w:unhideWhenUsed="0"/>
-    <w:lsdException w:name="Medium Shading 2 Accent 5" w:semiHidden="0" w:uiPriority="64" w:unhideWhenUsed="0"/>
-    <w:lsdException w:name="Medium List 1 Accent 5" w:semiHidden="0" w:uiPriority="65" w:unhideWhenUsed="0"/>
-    <w:lsdException w:name="Medium List 2 Accent 5" w:semiHidden="0" w:uiPriority="66" w:unhideWhenUsed="0"/>
-    <w:lsdException w:name="Medium Grid 1 Accent 5" w:semiHidden="0" w:uiPriority="67" w:unhideWhenUsed="0"/>
-    <w:lsdException w:name="Medium Grid 2 Accent 5" w:semiHidden="0" w:uiPriority="68" w:unhideWhenUsed="0"/>
-    <w:lsdException w:name="Medium Grid 3 Accent 5" w:semiHidden="0" w:uiPriority="69" w:unhideWhenUsed="0"/>
-    <w:lsdException w:name="Dark List Accent 5" w:semiHidden="0" w:uiPriority="70" w:unhideWhenUsed="0"/>
-    <w:lsdException w:name="Colorful Shading Accent 5" w:semiHidden="0" w:uiPriority="71" w:unhideWhenUsed="0"/>
-    <w:lsdException w:name="Colorful List Accent 5" w:semiHidden="0" w:uiPriority="72" w:unhideWhenUsed="0"/>
-    <w:lsdException w:name="Colorful Grid Accent 5" w:semiHidden="0" w:uiPriority="73" w:unhideWhenUsed="0"/>
-    <w:lsdException w:name="Light Shading Accent 6" w:semiHidden="0" w:uiPriority="60" w:unhideWhenUsed="0"/>
-    <w:lsdException w:name="Light List Accent 6" w:semiHidden="0" w:uiPriority="61" w:unhideWhenUsed="0"/>
-    <w:lsdException w:name="Light Grid Accent 6" w:semiHidden="0" w:uiPriority="62" w:unhideWhenUsed="0"/>
-    <w:lsdException w:name="Medium Shading 1 Accent 6" w:semiHidden="0" w:uiPriority="63" w:unhideWhenUsed="0"/>
-    <w:lsdException w:name="Medium Shading 2 Accent 6" w:semiHidden="0" w:uiPriority="64" w:unhideWhenUsed="0"/>
-    <w:lsdException w:name="Medium List 1 Accent 6" w:semiHidden="0" w:uiPriority="65" w:unhideWhenUsed="0"/>
-    <w:lsdException w:name="Medium List 2 Accent 6" w:semiHidden="0" w:uiPriority="66" w:unhideWhenUsed="0"/>
-    <w:lsdException w:name="Medium Grid 1 Accent 6" w:semiHidden="0" w:uiPriority="67" w:unhideWhenUsed="0"/>
-    <w:lsdException w:name="Medium Grid 2 Accent 6" w:semiHidden="0" w:uiPriority="68" w:unhideWhenUsed="0"/>
-    <w:lsdException w:name="Medium Grid 3 Accent 6" w:semiHidden="0" w:uiPriority="69" w:unhideWhenUsed="0"/>
-    <w:lsdException w:name="Dark List Accent 6" w:semiHidden="0" w:uiPriority="70" w:unhideWhenUsed="0"/>
-    <w:lsdException w:name="Colorful Shading Accent 6" w:semiHidden="0" w:uiPriority="71" w:unhideWhenUsed="0"/>
-    <w:lsdException w:name="Colorful List Accent 6" w:semiHidden="0" w:uiPriority="72" w:unhideWhenUsed="0"/>
-    <w:lsdException w:name="Colorful Grid Accent 6" w:semiHidden="0" w:uiPriority="73" w:unhideWhenUsed="0"/>
-    <w:lsdException w:name="Subtle Emphasis" w:semiHidden="0" w:uiPriority="19" w:unhideWhenUsed="0" w:qFormat="1"/>
-    <w:lsdException w:name="Intense Emphasis" w:semiHidden="0" w:uiPriority="21" w:unhideWhenUsed="0" w:qFormat="1"/>
-    <w:lsdException w:name="Subtle Reference" w:semiHidden="0" w:uiPriority="31" w:unhideWhenUsed="0" w:qFormat="1"/>
-    <w:lsdException w:name="Intense Reference" w:semiHidden="0" w:uiPriority="32" w:unhideWhenUsed="0" w:qFormat="1"/>
-    <w:lsdException w:name="Book Title" w:semiHidden="0" w:uiPriority="33" w:unhideWhenUsed="0" w:qFormat="1"/>
-    <w:lsdException w:name="Bibliography" w:uiPriority="37"/>
-    <w:lsdException w:name="TOC Heading" w:uiPriority="39" w:qFormat="1"/>
-  </w:latentStyles>
-  <w:style w:type="paragraph" w:default="1" w:styleId="Normal">
-    <w:name w:val="Normal"/>
-    <w:qFormat/>
-  </w:style>
-  <w:style w:type="character" w:default="1" w:styleId="DefaultParagraphFont">
-    <w:name w:val="Default Paragraph Font"/>
-    <w:uiPriority w:val="1"/>
-    <w:semiHidden/>
-    <w:unhideWhenUsed/>
-  </w:style>
-  <w:style w:type="table" w:default="1" w:styleId="TableNormal">
-    <w:name w:val="Normal Table"/>
-    <w:uiPriority w:val="99"/>
-    <w:semiHidden/>
-    <w:unhideWhenUsed/>
-    <w:tblPr>
-      <w:tblInd w:w="0" w:type="dxa"/>
-      <w:tblCellMar>
-        <w:top w:w="0" w:type="dxa"/>
-        <w:left w:w="108" w:type="dxa"/>
-        <w:bottom w:w="0" w:type="dxa"/>
-        <w:right w:w="108" w:type="dxa"/>
-      </w:tblCellMar>
-    </w:tblPr>
-  </w:style>
-  <w:style w:type="numbering" w:default="1" w:styleId="NoList">
-    <w:name w:val="No List"/>
-    <w:uiPriority w:val="99"/>
-    <w:semiHidden/>
-    <w:unhideWhenUsed/>
-  </w:style>
-  <w:style w:type="paragraph" w:customStyle="1" w:styleId="5D13D77CEE0A44B48235506D585DFAAB">
-    <w:name w:val="5D13D77CEE0A44B48235506D585DFAAB"/>
-    <w:rsid w:val="00DF3B67"/>
-  </w:style>
-  <w:style w:type="paragraph" w:customStyle="1" w:styleId="CE264AC7CF644A449277C4BAA043784E">
-    <w:name w:val="CE264AC7CF644A449277C4BAA043784E"/>
-    <w:rsid w:val="00DF3B67"/>
-  </w:style>
-  <w:style w:type="paragraph" w:customStyle="1" w:styleId="77E73753576A446DA2371200F14F137D">
-    <w:name w:val="77E73753576A446DA2371200F14F137D"/>
-    <w:rsid w:val="00DF3B67"/>
-  </w:style>
-  <w:style w:type="paragraph" w:customStyle="1" w:styleId="0ECC419B586D46738C05BCA23F969A6E">
-    <w:name w:val="0ECC419B586D46738C05BCA23F969A6E"/>
-    <w:rsid w:val="00DF3B67"/>
-  </w:style>
-  <w:style w:type="paragraph" w:customStyle="1" w:styleId="CEAA0225B6234FA1A07AD38685C69D64">
-    <w:name w:val="CEAA0225B6234FA1A07AD38685C69D64"/>
-    <w:rsid w:val="00DF3B67"/>
-  </w:style>
-  <w:style w:type="paragraph" w:customStyle="1" w:styleId="71D99964E0FF4B57B162794228A2E472">
-    <w:name w:val="71D99964E0FF4B57B162794228A2E472"/>
-    <w:rsid w:val="00DF3B67"/>
-  </w:style>
-  <w:style w:type="paragraph" w:customStyle="1" w:styleId="A1A0B1ADFF7E476BACECF6B88368615B">
-    <w:name w:val="A1A0B1ADFF7E476BACECF6B88368615B"/>
-    <w:rsid w:val="00DF3B67"/>
-  </w:style>
-  <w:style w:type="paragraph" w:customStyle="1" w:styleId="6E3FB9AD47E346C8B216D4A824536127">
-    <w:name w:val="6E3FB9AD47E346C8B216D4A824536127"/>
-    <w:rsid w:val="00DF3B67"/>
-  </w:style>
-  <w:style w:type="paragraph" w:customStyle="1" w:styleId="E9BDDF80762342C0885017900B9AE9C6">
-    <w:name w:val="E9BDDF80762342C0885017900B9AE9C6"/>
-    <w:rsid w:val="00DF3B67"/>
-  </w:style>
-  <w:style w:type="paragraph" w:customStyle="1" w:styleId="6B643C9B79B24C998D7AC53860CCD128">
-    <w:name w:val="6B643C9B79B24C998D7AC53860CCD128"/>
-    <w:rsid w:val="00DF3B67"/>
-  </w:style>
-  <w:style w:type="paragraph" w:customStyle="1" w:styleId="01569653FA914F5593950510EE79B9A6">
-    <w:name w:val="01569653FA914F5593950510EE79B9A6"/>
-    <w:rsid w:val="00DF3B67"/>
-  </w:style>
-  <w:style w:type="paragraph" w:customStyle="1" w:styleId="09C57711377D477F986C377DFB991602">
-    <w:name w:val="09C57711377D477F986C377DFB991602"/>
-    <w:rsid w:val="00DF3B67"/>
-  </w:style>
-</w:styles>
-</file>
-
-<file path=word/glossary/webSettings.xml><?xml version="1.0" encoding="utf-8"?>
-<w:webSettings xmlns:mc="http://schemas.openxmlformats.org/markup-compatibility/2006" xmlns:r="http://schemas.openxmlformats.org/officeDocument/2006/relationships" xmlns:w="http://schemas.openxmlformats.org/wordprocessingml/2006/main" xmlns:w14="http://schemas.microsoft.com/office/word/2010/wordml" mc:Ignorable="w14">
-  <w:optimizeForBrowser/>
-  <w:allowPNG/>
-</w:webSettings>
-</file>
-
 <file path=word/theme/theme1.xml><?xml version="1.0" encoding="utf-8"?>
 <a:theme xmlns:a="http://schemas.openxmlformats.org/drawingml/2006/main" name="Office Theme">
   <a:themeElements>
@@ -12396,7 +11852,7 @@
 </file>
 
 <file path=customXml/itemProps1.xml><?xml version="1.0" encoding="utf-8"?>
-<ds:datastoreItem xmlns:ds="http://schemas.openxmlformats.org/officeDocument/2006/customXml" ds:itemID="{7888D25A-5B1D-4AFF-A7C5-D6D9E0B31567}">
+<ds:datastoreItem xmlns:ds="http://schemas.openxmlformats.org/officeDocument/2006/customXml" ds:itemID="{52D58314-1C7D-42B5-A384-2276019AF689}">
   <ds:schemaRefs>
     <ds:schemaRef ds:uri="http://schemas.openxmlformats.org/officeDocument/2006/bibliography"/>
   </ds:schemaRefs>

</xml_diff>